<commit_message>
Refine Setup New SIte in Github, Donport and Hostek.docx
Signed-off-by: Don <donald.bellenger@gmail.com>
</commit_message>
<xml_diff>
--- a/BBSG Instructions/Hostek Setup Instructions/Setup New SIte in Github, Donport and Hostek.docx
+++ b/BBSG Instructions/Hostek Setup Instructions/Setup New SIte in Github, Donport and Hostek.docx
@@ -55,8 +55,6 @@
       <w:r>
         <w:t>, and Hostek</w:t>
       </w:r>
-      <w:bookmarkStart w:id="0" w:name="_GoBack"/>
-      <w:bookmarkEnd w:id="0"/>
     </w:p>
     <w:p>
       <w:r>
@@ -574,7 +572,262 @@
         </w:r>
       </w:hyperlink>
       <w:r>
-        <w:t>.  That’s it!</w:t>
+        <w:t xml:space="preserve">.  </w:t>
+      </w:r>
+    </w:p>
+    <w:p>
+      <w:r>
+        <w:br w:type="page"/>
+      </w:r>
+    </w:p>
+    <w:p>
+      <w:r>
+        <w:lastRenderedPageBreak/>
+        <w:t xml:space="preserve">In the </w:t>
+      </w:r>
+      <w:proofErr w:type="spellStart"/>
+      <w:r>
+        <w:t>MochaPanel</w:t>
+      </w:r>
+      <w:proofErr w:type="spellEnd"/>
+      <w:r>
+        <w:t xml:space="preserve">, go to MySQL, and </w:t>
+      </w:r>
+      <w:r>
+        <w:t>add a new database, and user to go with it</w:t>
+      </w:r>
+    </w:p>
+    <w:p>
+      <w:r>
+        <w:rPr>
+          <w:noProof/>
+        </w:rPr>
+        <w:drawing>
+          <wp:inline distT="0" distB="0" distL="0" distR="0" wp14:anchorId="28428B4B" wp14:editId="01464EB8">
+            <wp:extent cx="5943600" cy="4420235"/>
+            <wp:effectExtent l="0" t="0" r="0" b="0"/>
+            <wp:docPr id="10" name="Picture 10"/>
+            <wp:cNvGraphicFramePr>
+              <a:graphicFrameLocks xmlns:a="http://schemas.openxmlformats.org/drawingml/2006/main" noChangeAspect="1"/>
+            </wp:cNvGraphicFramePr>
+            <a:graphic xmlns:a="http://schemas.openxmlformats.org/drawingml/2006/main">
+              <a:graphicData uri="http://schemas.openxmlformats.org/drawingml/2006/picture">
+                <pic:pic xmlns:pic="http://schemas.openxmlformats.org/drawingml/2006/picture">
+                  <pic:nvPicPr>
+                    <pic:cNvPr id="1" name=""/>
+                    <pic:cNvPicPr/>
+                  </pic:nvPicPr>
+                  <pic:blipFill>
+                    <a:blip r:embed="rId14"/>
+                    <a:stretch>
+                      <a:fillRect/>
+                    </a:stretch>
+                  </pic:blipFill>
+                  <pic:spPr>
+                    <a:xfrm>
+                      <a:off x="0" y="0"/>
+                      <a:ext cx="5943600" cy="4420235"/>
+                    </a:xfrm>
+                    <a:prstGeom prst="rect">
+                      <a:avLst/>
+                    </a:prstGeom>
+                  </pic:spPr>
+                </pic:pic>
+              </a:graphicData>
+            </a:graphic>
+          </wp:inline>
+        </w:drawing>
+      </w:r>
+    </w:p>
+    <w:p>
+      <w:r>
+        <w:t>Create a DSN to match the database.  The DSN contains the password for the database.</w:t>
+      </w:r>
+    </w:p>
+    <w:p>
+      <w:r>
+        <w:rPr>
+          <w:noProof/>
+        </w:rPr>
+        <w:drawing>
+          <wp:inline distT="0" distB="0" distL="0" distR="0" wp14:anchorId="405BAD3F" wp14:editId="72A65348">
+            <wp:extent cx="5943600" cy="2232660"/>
+            <wp:effectExtent l="0" t="0" r="0" b="0"/>
+            <wp:docPr id="14" name="Picture 14"/>
+            <wp:cNvGraphicFramePr>
+              <a:graphicFrameLocks xmlns:a="http://schemas.openxmlformats.org/drawingml/2006/main" noChangeAspect="1"/>
+            </wp:cNvGraphicFramePr>
+            <a:graphic xmlns:a="http://schemas.openxmlformats.org/drawingml/2006/main">
+              <a:graphicData uri="http://schemas.openxmlformats.org/drawingml/2006/picture">
+                <pic:pic xmlns:pic="http://schemas.openxmlformats.org/drawingml/2006/picture">
+                  <pic:nvPicPr>
+                    <pic:cNvPr id="1" name=""/>
+                    <pic:cNvPicPr/>
+                  </pic:nvPicPr>
+                  <pic:blipFill>
+                    <a:blip r:embed="rId15"/>
+                    <a:stretch>
+                      <a:fillRect/>
+                    </a:stretch>
+                  </pic:blipFill>
+                  <pic:spPr>
+                    <a:xfrm>
+                      <a:off x="0" y="0"/>
+                      <a:ext cx="5943600" cy="2232660"/>
+                    </a:xfrm>
+                    <a:prstGeom prst="rect">
+                      <a:avLst/>
+                    </a:prstGeom>
+                  </pic:spPr>
+                </pic:pic>
+              </a:graphicData>
+            </a:graphic>
+          </wp:inline>
+        </w:drawing>
+      </w:r>
+      <w:bookmarkStart w:id="0" w:name="_GoBack"/>
+      <w:bookmarkEnd w:id="0"/>
+    </w:p>
+    <w:p/>
+    <w:p>
+      <w:r>
+        <w:br w:type="page"/>
+      </w:r>
+    </w:p>
+    <w:p>
+      <w:r>
+        <w:lastRenderedPageBreak/>
+        <w:t>On the DONPORT4 machine, use MySQL for the MySQL Local Machine, and set up the MySQL user, and the MySQL schema (by right-clicking and the schema panel.</w:t>
+      </w:r>
+      <w:r>
+        <w:t xml:space="preserve">  In this case, se up </w:t>
+      </w:r>
+      <w:proofErr w:type="gramStart"/>
+      <w:r>
+        <w:t>user:amodcf</w:t>
+      </w:r>
+      <w:proofErr w:type="gramEnd"/>
+      <w:r>
+        <w:t xml:space="preserve">1, and schema: </w:t>
+      </w:r>
+      <w:proofErr w:type="spellStart"/>
+      <w:r>
+        <w:t>adevdb</w:t>
+      </w:r>
+      <w:proofErr w:type="spellEnd"/>
+      <w:r>
+        <w:t xml:space="preserve">.  The </w:t>
+      </w:r>
+      <w:proofErr w:type="spellStart"/>
+      <w:r>
+        <w:t>MySql</w:t>
+      </w:r>
+      <w:proofErr w:type="spellEnd"/>
+      <w:r>
+        <w:t xml:space="preserve"> connection is </w:t>
+      </w:r>
+      <w:proofErr w:type="spellStart"/>
+      <w:r>
+        <w:t>localadevdb</w:t>
+      </w:r>
+      <w:proofErr w:type="spellEnd"/>
+      <w:r>
+        <w:t>.</w:t>
+      </w:r>
+    </w:p>
+    <w:p>
+      <w:r>
+        <w:rPr>
+          <w:noProof/>
+        </w:rPr>
+        <w:drawing>
+          <wp:inline distT="0" distB="0" distL="0" distR="0" wp14:anchorId="26CC93B4" wp14:editId="016B1BFE">
+            <wp:extent cx="5943600" cy="3656965"/>
+            <wp:effectExtent l="0" t="0" r="0" b="635"/>
+            <wp:docPr id="12" name="Picture 12"/>
+            <wp:cNvGraphicFramePr>
+              <a:graphicFrameLocks xmlns:a="http://schemas.openxmlformats.org/drawingml/2006/main" noChangeAspect="1"/>
+            </wp:cNvGraphicFramePr>
+            <a:graphic xmlns:a="http://schemas.openxmlformats.org/drawingml/2006/main">
+              <a:graphicData uri="http://schemas.openxmlformats.org/drawingml/2006/picture">
+                <pic:pic xmlns:pic="http://schemas.openxmlformats.org/drawingml/2006/picture">
+                  <pic:nvPicPr>
+                    <pic:cNvPr id="1" name=""/>
+                    <pic:cNvPicPr/>
+                  </pic:nvPicPr>
+                  <pic:blipFill>
+                    <a:blip r:embed="rId16"/>
+                    <a:stretch>
+                      <a:fillRect/>
+                    </a:stretch>
+                  </pic:blipFill>
+                  <pic:spPr>
+                    <a:xfrm>
+                      <a:off x="0" y="0"/>
+                      <a:ext cx="5943600" cy="3656965"/>
+                    </a:xfrm>
+                    <a:prstGeom prst="rect">
+                      <a:avLst/>
+                    </a:prstGeom>
+                  </pic:spPr>
+                </pic:pic>
+              </a:graphicData>
+            </a:graphic>
+          </wp:inline>
+        </w:drawing>
+      </w:r>
+    </w:p>
+    <w:p>
+      <w:r>
+        <w:br w:type="page"/>
+      </w:r>
+    </w:p>
+    <w:p/>
+    <w:p>
+      <w:r>
+        <w:t>Then use Navicat to transfer data from the local database to the remote database.</w:t>
+      </w:r>
+    </w:p>
+    <w:p>
+      <w:r>
+        <w:rPr>
+          <w:noProof/>
+        </w:rPr>
+        <w:drawing>
+          <wp:inline distT="0" distB="0" distL="0" distR="0" wp14:anchorId="5CC03D16" wp14:editId="55F461B6">
+            <wp:extent cx="5314950" cy="6372225"/>
+            <wp:effectExtent l="0" t="0" r="0" b="9525"/>
+            <wp:docPr id="11" name="Picture 11"/>
+            <wp:cNvGraphicFramePr>
+              <a:graphicFrameLocks xmlns:a="http://schemas.openxmlformats.org/drawingml/2006/main" noChangeAspect="1"/>
+            </wp:cNvGraphicFramePr>
+            <a:graphic xmlns:a="http://schemas.openxmlformats.org/drawingml/2006/main">
+              <a:graphicData uri="http://schemas.openxmlformats.org/drawingml/2006/picture">
+                <pic:pic xmlns:pic="http://schemas.openxmlformats.org/drawingml/2006/picture">
+                  <pic:nvPicPr>
+                    <pic:cNvPr id="1" name=""/>
+                    <pic:cNvPicPr/>
+                  </pic:nvPicPr>
+                  <pic:blipFill>
+                    <a:blip r:embed="rId17"/>
+                    <a:stretch>
+                      <a:fillRect/>
+                    </a:stretch>
+                  </pic:blipFill>
+                  <pic:spPr>
+                    <a:xfrm>
+                      <a:off x="0" y="0"/>
+                      <a:ext cx="5314950" cy="6372225"/>
+                    </a:xfrm>
+                    <a:prstGeom prst="rect">
+                      <a:avLst/>
+                    </a:prstGeom>
+                  </pic:spPr>
+                </pic:pic>
+              </a:graphicData>
+            </a:graphic>
+          </wp:inline>
+        </w:drawing>
       </w:r>
     </w:p>
     <w:p/>
@@ -582,8 +835,48 @@
     <w:p/>
     <w:p/>
     <w:p/>
-    <w:p/>
-    <w:p/>
+    <w:p>
+      <w:r>
+        <w:rPr>
+          <w:noProof/>
+        </w:rPr>
+        <w:drawing>
+          <wp:inline distT="0" distB="0" distL="0" distR="0" wp14:anchorId="4F9CD11C" wp14:editId="6B234011">
+            <wp:extent cx="5943600" cy="3975735"/>
+            <wp:effectExtent l="0" t="0" r="0" b="5715"/>
+            <wp:docPr id="13" name="Picture 13"/>
+            <wp:cNvGraphicFramePr>
+              <a:graphicFrameLocks xmlns:a="http://schemas.openxmlformats.org/drawingml/2006/main" noChangeAspect="1"/>
+            </wp:cNvGraphicFramePr>
+            <a:graphic xmlns:a="http://schemas.openxmlformats.org/drawingml/2006/main">
+              <a:graphicData uri="http://schemas.openxmlformats.org/drawingml/2006/picture">
+                <pic:pic xmlns:pic="http://schemas.openxmlformats.org/drawingml/2006/picture">
+                  <pic:nvPicPr>
+                    <pic:cNvPr id="1" name=""/>
+                    <pic:cNvPicPr/>
+                  </pic:nvPicPr>
+                  <pic:blipFill>
+                    <a:blip r:embed="rId18"/>
+                    <a:stretch>
+                      <a:fillRect/>
+                    </a:stretch>
+                  </pic:blipFill>
+                  <pic:spPr>
+                    <a:xfrm>
+                      <a:off x="0" y="0"/>
+                      <a:ext cx="5943600" cy="3975735"/>
+                    </a:xfrm>
+                    <a:prstGeom prst="rect">
+                      <a:avLst/>
+                    </a:prstGeom>
+                  </pic:spPr>
+                </pic:pic>
+              </a:graphicData>
+            </a:graphic>
+          </wp:inline>
+        </w:drawing>
+      </w:r>
+    </w:p>
     <w:sectPr>
       <w:pgSz w:w="12240" w:h="15840"/>
       <w:pgMar w:top="1440" w:right="1440" w:bottom="1440" w:left="1440" w:header="720" w:footer="720" w:gutter="0"/>

</xml_diff>

<commit_message>
Improved Site setup and Router Setup
Signed-off-by: Don <donald.bellenger@gmail.com>
</commit_message>
<xml_diff>
--- a/BBSG Instructions/Hostek Setup Instructions/Setup New SIte in Github, Donport and Hostek.docx
+++ b/BBSG Instructions/Hostek Setup Instructions/Setup New SIte in Github, Donport and Hostek.docx
@@ -37,23 +37,10 @@
         <w:tab/>
       </w:r>
       <w:r>
-        <w:t xml:space="preserve">Set up new site in </w:t>
-      </w:r>
-      <w:proofErr w:type="spellStart"/>
-      <w:r>
-        <w:t>Github</w:t>
-      </w:r>
-      <w:proofErr w:type="spellEnd"/>
-      <w:r>
-        <w:t xml:space="preserve">, </w:t>
-      </w:r>
-      <w:proofErr w:type="spellStart"/>
-      <w:r>
-        <w:t>Donport</w:t>
-      </w:r>
-      <w:proofErr w:type="spellEnd"/>
-      <w:r>
-        <w:t>, and Hostek</w:t>
+        <w:t>Set up new site in Github, Donport, and Hostek</w:t>
+      </w:r>
+      <w:r>
+        <w:t>. Add new work areas later.</w:t>
       </w:r>
     </w:p>
     <w:p>
@@ -65,10 +52,18 @@
       </w:r>
       <w:r>
         <w:tab/>
-        <w:t>08/16/2018</w:t>
-      </w:r>
-    </w:p>
-    <w:p>
+      </w:r>
+      <w:r>
+        <w:t>11/13</w:t>
+      </w:r>
+      <w:r>
+        <w:t>/2018</w:t>
+      </w:r>
+    </w:p>
+    <w:p>
+      <w:pPr>
+        <w:pStyle w:val="Heading1"/>
+      </w:pPr>
       <w:r>
         <w:t>To set up a new repository</w:t>
       </w:r>
@@ -286,20 +281,26 @@
       </w:r>
     </w:p>
     <w:p>
+      <w:pPr>
+        <w:pStyle w:val="Heading1"/>
+      </w:pPr>
       <w:r>
         <w:lastRenderedPageBreak/>
+        <w:t xml:space="preserve">Set up </w:t>
+      </w:r>
+      <w:r>
+        <w:t>F</w:t>
+      </w:r>
+      <w:r>
+        <w:t>irst Work Area on DONPORT</w:t>
+      </w:r>
+    </w:p>
+    <w:p>
+      <w:r>
         <w:t xml:space="preserve">On DONPORT4, create the corresponding work area.  In this case, we want a </w:t>
       </w:r>
       <w:r>
-        <w:t xml:space="preserve">NEW folder under </w:t>
-      </w:r>
-      <w:proofErr w:type="spellStart"/>
-      <w:r>
-        <w:t>cbsites</w:t>
-      </w:r>
-      <w:proofErr w:type="spellEnd"/>
-      <w:r>
-        <w:t>, connecting to the repository just created, and using a putty key for ease of logging in.</w:t>
+        <w:t>NEW folder under cbsites, connecting to the repository just created, and using a putty key for ease of logging in.</w:t>
       </w:r>
     </w:p>
     <w:p>
@@ -389,13 +390,8 @@
     </w:p>
     <w:p>
       <w:r>
-        <w:t xml:space="preserve">Push to </w:t>
-      </w:r>
-      <w:proofErr w:type="spellStart"/>
-      <w:r>
-        <w:t>github</w:t>
-      </w:r>
-      <w:proofErr w:type="spellEnd"/>
+        <w:t>Push to github</w:t>
+      </w:r>
     </w:p>
     <w:p/>
     <w:p/>
@@ -405,20 +401,26 @@
       </w:r>
     </w:p>
     <w:p>
+      <w:pPr>
+        <w:pStyle w:val="Heading1"/>
+      </w:pPr>
       <w:r>
         <w:lastRenderedPageBreak/>
+        <w:t>Set up first work area on Hostek</w:t>
+      </w:r>
+    </w:p>
+    <w:p>
+      <w:r>
         <w:t xml:space="preserve">Use remote desktop to log into Hostek, </w:t>
       </w:r>
       <w:r>
-        <w:t xml:space="preserve">browse to home. Right click on </w:t>
-      </w:r>
-      <w:proofErr w:type="spellStart"/>
-      <w:r>
-        <w:t>uisdesign</w:t>
-      </w:r>
-      <w:proofErr w:type="spellEnd"/>
-      <w:r>
-        <w:t>, and git clone. Enter</w:t>
+        <w:t xml:space="preserve">browse to </w:t>
+      </w:r>
+      <w:r>
+        <w:t>C:\home\</w:t>
+      </w:r>
+      <w:r>
+        <w:t>. Right click on uisdesign, and git clone. Enter</w:t>
       </w:r>
     </w:p>
     <w:p>
@@ -434,23 +436,7 @@
     </w:p>
     <w:p>
       <w:r>
-        <w:t xml:space="preserve">Cd to </w:t>
-      </w:r>
-      <w:proofErr w:type="spellStart"/>
-      <w:r>
-        <w:t>uisdesign</w:t>
-      </w:r>
-      <w:proofErr w:type="spellEnd"/>
-      <w:r>
-        <w:t>/</w:t>
-      </w:r>
-      <w:proofErr w:type="spellStart"/>
-      <w:r>
-        <w:t>adev</w:t>
-      </w:r>
-      <w:proofErr w:type="spellEnd"/>
-      <w:r>
-        <w:t>, right click, checkout branch remotes/origin/ADEV, pull. On the pull, let it create the tracking branch.  This is equivalent to git checkout -t ADEV.</w:t>
+        <w:t>Cd to uisdesign/adev, right click, checkout branch remotes/origin/ADEV, pull. On the pull, let it create the tracking branch.  This is equivalent to git checkout -t ADEV.</w:t>
       </w:r>
     </w:p>
     <w:p>
@@ -583,18 +569,18 @@
     <w:p>
       <w:r>
         <w:lastRenderedPageBreak/>
-        <w:t xml:space="preserve">In the </w:t>
-      </w:r>
-      <w:proofErr w:type="spellStart"/>
-      <w:r>
-        <w:t>MochaPanel</w:t>
-      </w:r>
-      <w:proofErr w:type="spellEnd"/>
-      <w:r>
-        <w:t xml:space="preserve">, go to MySQL, and </w:t>
-      </w:r>
-      <w:r>
-        <w:t>add a new database, and user to go with it</w:t>
+        <w:t xml:space="preserve">In the MochaPanel, go to MySQL, and </w:t>
+      </w:r>
+      <w:r>
+        <w:rPr>
+          <w:b/>
+          <w:i/>
+          <w:u w:val="single"/>
+        </w:rPr>
+        <w:t>add a new database</w:t>
+      </w:r>
+      <w:r>
+        <w:t>, and user to go with it</w:t>
       </w:r>
     </w:p>
     <w:p>
@@ -685,8 +671,6 @@
           </wp:inline>
         </w:drawing>
       </w:r>
-      <w:bookmarkStart w:id="0" w:name="_GoBack"/>
-      <w:bookmarkEnd w:id="0"/>
     </w:p>
     <w:p/>
     <w:p>
@@ -697,42 +681,51 @@
     <w:p>
       <w:r>
         <w:lastRenderedPageBreak/>
-        <w:t>On the DONPORT4 machine, use MySQL for the MySQL Local Machine, and set up the MySQL user, and the MySQL schema (by right-clicking and the schema panel.</w:t>
-      </w:r>
-      <w:r>
-        <w:t xml:space="preserve">  In this case, se up </w:t>
-      </w:r>
-      <w:proofErr w:type="gramStart"/>
-      <w:r>
-        <w:t>user:amodcf</w:t>
-      </w:r>
-      <w:proofErr w:type="gramEnd"/>
-      <w:r>
-        <w:t xml:space="preserve">1, and schema: </w:t>
-      </w:r>
-      <w:proofErr w:type="spellStart"/>
-      <w:r>
-        <w:t>adevdb</w:t>
-      </w:r>
-      <w:proofErr w:type="spellEnd"/>
-      <w:r>
-        <w:t xml:space="preserve">.  The </w:t>
-      </w:r>
-      <w:proofErr w:type="spellStart"/>
-      <w:r>
-        <w:t>MySql</w:t>
-      </w:r>
-      <w:proofErr w:type="spellEnd"/>
-      <w:r>
-        <w:t xml:space="preserve"> connection is </w:t>
-      </w:r>
-      <w:proofErr w:type="spellStart"/>
-      <w:r>
-        <w:t>localadevdb</w:t>
-      </w:r>
-      <w:proofErr w:type="spellEnd"/>
-      <w:r>
-        <w:t>.</w:t>
+        <w:t>On the DONPORT4 machine, use MySQL for the MySQL Local Machine, and set up the MySQL user, and the MySQL schema (</w:t>
+      </w:r>
+      <w:r>
+        <w:rPr>
+          <w:b/>
+          <w:i/>
+          <w:u w:val="single"/>
+        </w:rPr>
+        <w:t xml:space="preserve">by right-clicking </w:t>
+      </w:r>
+      <w:r>
+        <w:rPr>
+          <w:b/>
+          <w:i/>
+          <w:u w:val="single"/>
+        </w:rPr>
+        <w:t>in</w:t>
+      </w:r>
+      <w:r>
+        <w:rPr>
+          <w:b/>
+          <w:i/>
+          <w:u w:val="single"/>
+        </w:rPr>
+        <w:t xml:space="preserve"> the schema panel</w:t>
+      </w:r>
+      <w:r>
+        <w:rPr>
+          <w:b/>
+          <w:i/>
+          <w:u w:val="single"/>
+        </w:rPr>
+        <w:t xml:space="preserve"> of Local Instance MySQL57</w:t>
+      </w:r>
+      <w:r>
+        <w:t>).</w:t>
+      </w:r>
+      <w:r>
+        <w:t xml:space="preserve">  In this case, se</w:t>
+      </w:r>
+      <w:r>
+        <w:t>t</w:t>
+      </w:r>
+      <w:r>
+        <w:t xml:space="preserve"> up user:amodcf1, and schema: adevdb.  The MySql connection is localadevdb.</w:t>
       </w:r>
     </w:p>
     <w:p>
@@ -785,7 +778,16 @@
     <w:p/>
     <w:p>
       <w:r>
-        <w:t>Then use Navicat to transfer data from the local database to the remote database.</w:t>
+        <w:t>Then use Navicat to transfer data from the local database to the remote database</w:t>
+      </w:r>
+      <w:r>
+        <w:t xml:space="preserve"> – adevdbh – which was created above</w:t>
+      </w:r>
+      <w:r>
+        <w:t>.</w:t>
+      </w:r>
+      <w:r>
+        <w:t xml:space="preserve">  First, create the new connection.</w:t>
       </w:r>
     </w:p>
     <w:p>
@@ -833,7 +835,12 @@
     <w:p/>
     <w:p/>
     <w:p/>
-    <w:p/>
+    <w:p>
+      <w:r>
+        <w:lastRenderedPageBreak/>
+        <w:t>Then use the Data Transfer option to copy the data.</w:t>
+      </w:r>
+    </w:p>
     <w:p/>
     <w:p>
       <w:r>
@@ -877,6 +884,1156 @@
         </w:drawing>
       </w:r>
     </w:p>
+    <w:p/>
+    <w:p>
+      <w:r>
+        <w:br w:type="page"/>
+      </w:r>
+    </w:p>
+    <w:p>
+      <w:pPr>
+        <w:pStyle w:val="Heading1"/>
+      </w:pPr>
+      <w:r>
+        <w:lastRenderedPageBreak/>
+        <w:t xml:space="preserve">Set up </w:t>
+      </w:r>
+      <w:r>
+        <w:t>A</w:t>
+      </w:r>
+      <w:r>
+        <w:t xml:space="preserve">dditional </w:t>
+      </w:r>
+      <w:r>
+        <w:t>W</w:t>
+      </w:r>
+      <w:r>
+        <w:t xml:space="preserve">ork </w:t>
+      </w:r>
+      <w:r>
+        <w:t>A</w:t>
+      </w:r>
+      <w:r>
+        <w:t>reas on DONPORT4</w:t>
+      </w:r>
+    </w:p>
+    <w:p/>
+    <w:p>
+      <w:r>
+        <w:t>C:\</w:t>
+      </w:r>
+      <w:r>
+        <w:t>projects. Right click on cbsites, and git clone. Enter</w:t>
+      </w:r>
+      <w:r>
+        <w:t xml:space="preserve"> the r</w:t>
+      </w:r>
+      <w:r>
+        <w:t xml:space="preserve">epository created above, clone into </w:t>
+      </w:r>
+      <w:r>
+        <w:t xml:space="preserve">the new directory </w:t>
+      </w:r>
+      <w:r>
+        <w:t>C:\</w:t>
+      </w:r>
+      <w:r>
+        <w:t>projects\cbsites</w:t>
+      </w:r>
+      <w:r>
+        <w:t>\a</w:t>
+      </w:r>
+      <w:r>
+        <w:t>ftest, and use putty key.</w:t>
+      </w:r>
+      <w:r>
+        <w:t xml:space="preserve"> Click Branch, and enter ATEST (not shown in screen shot)</w:t>
+      </w:r>
+    </w:p>
+    <w:p/>
+    <w:p>
+      <w:r>
+        <w:t>This gets the .git folder.</w:t>
+      </w:r>
+    </w:p>
+    <w:p>
+      <w:r>
+        <w:rPr>
+          <w:noProof/>
+        </w:rPr>
+        <w:drawing>
+          <wp:inline distT="0" distB="0" distL="0" distR="0" wp14:anchorId="64EBCFA6" wp14:editId="5D291803">
+            <wp:extent cx="5943600" cy="3971925"/>
+            <wp:effectExtent l="0" t="0" r="0" b="9525"/>
+            <wp:docPr id="8" name="Picture 8"/>
+            <wp:cNvGraphicFramePr>
+              <a:graphicFrameLocks xmlns:a="http://schemas.openxmlformats.org/drawingml/2006/main" noChangeAspect="1"/>
+            </wp:cNvGraphicFramePr>
+            <a:graphic xmlns:a="http://schemas.openxmlformats.org/drawingml/2006/main">
+              <a:graphicData uri="http://schemas.openxmlformats.org/drawingml/2006/picture">
+                <pic:pic xmlns:pic="http://schemas.openxmlformats.org/drawingml/2006/picture">
+                  <pic:nvPicPr>
+                    <pic:cNvPr id="1" name=""/>
+                    <pic:cNvPicPr/>
+                  </pic:nvPicPr>
+                  <pic:blipFill>
+                    <a:blip r:embed="rId19"/>
+                    <a:stretch>
+                      <a:fillRect/>
+                    </a:stretch>
+                  </pic:blipFill>
+                  <pic:spPr>
+                    <a:xfrm>
+                      <a:off x="0" y="0"/>
+                      <a:ext cx="5943600" cy="3971925"/>
+                    </a:xfrm>
+                    <a:prstGeom prst="rect">
+                      <a:avLst/>
+                    </a:prstGeom>
+                  </pic:spPr>
+                </pic:pic>
+              </a:graphicData>
+            </a:graphic>
+          </wp:inline>
+        </w:drawing>
+      </w:r>
+    </w:p>
+    <w:p>
+      <w:r>
+        <w:br w:type="page"/>
+      </w:r>
+    </w:p>
+    <w:p>
+      <w:r>
+        <w:lastRenderedPageBreak/>
+        <w:t>Cd to cbsites. Right-click on aftest. C</w:t>
+      </w:r>
+      <w:r>
+        <w:t xml:space="preserve">heckout branch remotes/origin/ATEST, pull. On the pull, </w:t>
+      </w:r>
+      <w:r>
+        <w:t xml:space="preserve">check to </w:t>
+      </w:r>
+      <w:r>
+        <w:t>let it create the tracking branch.  This is equivalent to git checkout -t ATEST.</w:t>
+      </w:r>
+    </w:p>
+    <w:p>
+      <w:r>
+        <w:t>Sets op the branch</w:t>
+      </w:r>
+    </w:p>
+    <w:p>
+      <w:r>
+        <w:rPr>
+          <w:noProof/>
+        </w:rPr>
+        <w:drawing>
+          <wp:inline distT="0" distB="0" distL="0" distR="0" wp14:anchorId="0576D239" wp14:editId="6BF113A6">
+            <wp:extent cx="5943600" cy="3990340"/>
+            <wp:effectExtent l="0" t="0" r="0" b="0"/>
+            <wp:docPr id="9" name="Picture 9"/>
+            <wp:cNvGraphicFramePr>
+              <a:graphicFrameLocks xmlns:a="http://schemas.openxmlformats.org/drawingml/2006/main" noChangeAspect="1"/>
+            </wp:cNvGraphicFramePr>
+            <a:graphic xmlns:a="http://schemas.openxmlformats.org/drawingml/2006/main">
+              <a:graphicData uri="http://schemas.openxmlformats.org/drawingml/2006/picture">
+                <pic:pic xmlns:pic="http://schemas.openxmlformats.org/drawingml/2006/picture">
+                  <pic:nvPicPr>
+                    <pic:cNvPr id="1" name=""/>
+                    <pic:cNvPicPr/>
+                  </pic:nvPicPr>
+                  <pic:blipFill>
+                    <a:blip r:embed="rId20"/>
+                    <a:stretch>
+                      <a:fillRect/>
+                    </a:stretch>
+                  </pic:blipFill>
+                  <pic:spPr>
+                    <a:xfrm>
+                      <a:off x="0" y="0"/>
+                      <a:ext cx="5943600" cy="3990340"/>
+                    </a:xfrm>
+                    <a:prstGeom prst="rect">
+                      <a:avLst/>
+                    </a:prstGeom>
+                  </pic:spPr>
+                </pic:pic>
+              </a:graphicData>
+            </a:graphic>
+          </wp:inline>
+        </w:drawing>
+      </w:r>
+    </w:p>
+    <w:p/>
+    <w:p>
+      <w:r>
+        <w:t>Do a git pull.  In our example, there is no code in the ATEST branch. We must</w:t>
+      </w:r>
+      <w:r>
+        <w:t xml:space="preserve"> then</w:t>
+      </w:r>
+    </w:p>
+    <w:p>
+      <w:r>
+        <w:t>Checkout ADEV</w:t>
+      </w:r>
+    </w:p>
+    <w:p>
+      <w:r>
+        <w:t>Git Pull</w:t>
+      </w:r>
+    </w:p>
+    <w:p>
+      <w:r>
+        <w:t>Checkout ATEST</w:t>
+      </w:r>
+    </w:p>
+    <w:p>
+      <w:r>
+        <w:t>Merge ADEV</w:t>
+      </w:r>
+      <w:r>
+        <w:t xml:space="preserve">  - THIS PULLS THE CODE</w:t>
+      </w:r>
+    </w:p>
+    <w:p>
+      <w:r>
+        <w:t>Push.</w:t>
+      </w:r>
+    </w:p>
+    <w:p/>
+    <w:p/>
+    <w:p/>
+    <w:p/>
+    <w:p/>
+    <w:p>
+      <w:r>
+        <w:lastRenderedPageBreak/>
+        <w:t>Compare adv1 to atest with Araxis Merge.  Because .gitignore is set correctly, you will see that the following files have to be copied from adv1 to attest, and edited to be site-specific.</w:t>
+      </w:r>
+    </w:p>
+    <w:p>
+      <w:r>
+        <w:t>Modules folder (leave the same, just copy</w:t>
+      </w:r>
+      <w:r>
+        <w:t xml:space="preserve"> the folder</w:t>
+      </w:r>
+      <w:r>
+        <w:t>)</w:t>
+      </w:r>
+      <w:r>
+        <w:t>. This includes the right version of Messagebox.</w:t>
+      </w:r>
+    </w:p>
+    <w:p/>
+    <w:p/>
+    <w:p>
+      <w:r>
+        <w:t>Coldbox\system\box.json</w:t>
+      </w:r>
+      <w:r>
+        <w:t xml:space="preserve">  (leave the same, just copy)</w:t>
+      </w:r>
+    </w:p>
+    <w:p>
+      <w:r>
+        <w:t>Config/application.cfc</w:t>
+      </w:r>
+      <w:r>
+        <w:t xml:space="preserve"> (leave the same, just copy)</w:t>
+      </w:r>
+    </w:p>
+    <w:p>
+      <w:r>
+        <w:t>Config/LogBox.cfc</w:t>
+      </w:r>
+      <w:r>
+        <w:t xml:space="preserve"> (change this line: </w:t>
+      </w:r>
+      <w:r>
+        <w:t>dsn = "a</w:t>
+      </w:r>
+      <w:r>
+        <w:t>test</w:t>
+      </w:r>
+      <w:r>
+        <w:t>db"  // THIS IS HARD-CODED.  Maintain consistency with this.datasource !!!</w:t>
+      </w:r>
+      <w:r>
+        <w:t>)</w:t>
+      </w:r>
+    </w:p>
+    <w:p>
+      <w:r>
+        <w:t>Logbox/box.json</w:t>
+      </w:r>
+      <w:r>
+        <w:t xml:space="preserve"> (leave the same, just copy)</w:t>
+      </w:r>
+    </w:p>
+    <w:p>
+      <w:r>
+        <w:t>Application.cfc</w:t>
+      </w:r>
+      <w:r>
+        <w:t xml:space="preserve"> (</w:t>
+      </w:r>
+      <w:r>
+        <w:t>this.datasource = "atestdb";</w:t>
+      </w:r>
+      <w:r>
+        <w:t xml:space="preserve"> </w:t>
+      </w:r>
+      <w:r>
+        <w:t>)</w:t>
+      </w:r>
+    </w:p>
+    <w:p>
+      <w:r>
+        <w:t>Box.json</w:t>
+      </w:r>
+      <w:r>
+        <w:t xml:space="preserve"> (change adv1 to attest)</w:t>
+      </w:r>
+    </w:p>
+    <w:p>
+      <w:r>
+        <w:t>Server.json</w:t>
+      </w:r>
+      <w:r>
+        <w:t xml:space="preserve"> (change folder name and port)</w:t>
+      </w:r>
+    </w:p>
+    <w:p>
+      <w:pPr>
+        <w:rPr>
+          <w:b/>
+        </w:rPr>
+      </w:pPr>
+      <w:r>
+        <w:rPr>
+          <w:b/>
+        </w:rPr>
+        <w:t>Cred.php  specifies the database, so far as PHP is concerned…</w:t>
+      </w:r>
+    </w:p>
+    <w:p>
+      <w:r>
+        <w:t xml:space="preserve">In </w:t>
+      </w:r>
+      <w:r>
+        <w:t>S</w:t>
+      </w:r>
+      <w:r>
+        <w:t>ublime, close any existing project, then open a file in cbsites/aftest, and add folder: cbsites/aftest to the project, and save the project as aftest, in cbsites/aftest.  THEN, you can easily do the edits above.</w:t>
+      </w:r>
+    </w:p>
+    <w:p>
+      <w:pPr>
+        <w:spacing w:line="240" w:lineRule="auto"/>
+      </w:pPr>
+      <w:r>
+        <w:t>Add lines</w:t>
+      </w:r>
+      <w:r>
+        <w:t xml:space="preserve"> as shown below</w:t>
+      </w:r>
+      <w:r>
+        <w:t xml:space="preserve"> to users/don bellenger/documents/Microsoft_PowerShell_profile.ps1 for attest (and aprod)</w:t>
+      </w:r>
+    </w:p>
+    <w:p>
+      <w:pPr>
+        <w:spacing w:line="240" w:lineRule="auto"/>
+        <w:ind w:left="720"/>
+      </w:pPr>
+      <w:r>
+        <w:t>#C:\users\Don Bellenger\Documents\WindowsPowerShell\Microsoft.PowerShell_profile.ps1</w:t>
+      </w:r>
+    </w:p>
+    <w:p>
+      <w:pPr>
+        <w:spacing w:line="240" w:lineRule="auto"/>
+        <w:ind w:left="720"/>
+      </w:pPr>
+      <w:r>
+        <w:t>#go to PMSES</w:t>
+      </w:r>
+    </w:p>
+    <w:p>
+      <w:pPr>
+        <w:spacing w:line="240" w:lineRule="auto"/>
+        <w:ind w:left="720"/>
+      </w:pPr>
+      <w:r>
+        <w:t>function go {cd "C:\projects\cbsites\CF2016"</w:t>
+      </w:r>
+    </w:p>
+    <w:p>
+      <w:pPr>
+        <w:spacing w:line="240" w:lineRule="auto"/>
+        <w:ind w:left="720"/>
+      </w:pPr>
+      <w:r>
+        <w:t>box}</w:t>
+      </w:r>
+    </w:p>
+    <w:p>
+      <w:pPr>
+        <w:spacing w:line="240" w:lineRule="auto"/>
+        <w:ind w:left="720"/>
+      </w:pPr>
+      <w:r>
+        <w:t>function goadv1 {cd "C:\projects\cbsites\adv1"</w:t>
+      </w:r>
+    </w:p>
+    <w:p>
+      <w:pPr>
+        <w:spacing w:line="240" w:lineRule="auto"/>
+        <w:ind w:left="720"/>
+      </w:pPr>
+      <w:r>
+        <w:t>box}</w:t>
+      </w:r>
+    </w:p>
+    <w:p>
+      <w:pPr>
+        <w:spacing w:line="240" w:lineRule="auto"/>
+        <w:ind w:left="720"/>
+      </w:pPr>
+      <w:r>
+        <w:t>function goatest {cd "C:\projects\cbsites\a</w:t>
+      </w:r>
+      <w:r>
+        <w:t>f</w:t>
+      </w:r>
+      <w:r>
+        <w:t>test"</w:t>
+      </w:r>
+    </w:p>
+    <w:p>
+      <w:pPr>
+        <w:spacing w:line="240" w:lineRule="auto"/>
+        <w:ind w:left="720"/>
+      </w:pPr>
+      <w:r>
+        <w:t>box}</w:t>
+      </w:r>
+    </w:p>
+    <w:p>
+      <w:pPr>
+        <w:spacing w:line="240" w:lineRule="auto"/>
+        <w:ind w:left="720"/>
+      </w:pPr>
+      <w:r>
+        <w:t>function goaprod {cd "C:\projects\cbsites\aprod"</w:t>
+      </w:r>
+    </w:p>
+    <w:p>
+      <w:pPr>
+        <w:spacing w:line="240" w:lineRule="auto"/>
+        <w:ind w:left="720"/>
+      </w:pPr>
+      <w:r>
+        <w:t>box}</w:t>
+      </w:r>
+    </w:p>
+    <w:p>
+      <w:pPr>
+        <w:spacing w:line="240" w:lineRule="auto"/>
+        <w:ind w:left="720"/>
+      </w:pPr>
+      <w:r>
+        <w:t>function gobbsg {cd "C:\projects\cbsites\bbsgdv1"</w:t>
+      </w:r>
+    </w:p>
+    <w:p>
+      <w:pPr>
+        <w:spacing w:line="240" w:lineRule="auto"/>
+        <w:ind w:left="720"/>
+      </w:pPr>
+      <w:r>
+        <w:t>box}</w:t>
+      </w:r>
+    </w:p>
+    <w:p>
+      <w:pPr>
+        <w:spacing w:line="240" w:lineRule="auto"/>
+        <w:ind w:left="720"/>
+      </w:pPr>
+      <w:r>
+        <w:t>function gobbsgtest {cd "C:\projects\cbsites\bbsgftest"</w:t>
+      </w:r>
+    </w:p>
+    <w:p>
+      <w:pPr>
+        <w:spacing w:line="240" w:lineRule="auto"/>
+        <w:ind w:left="720"/>
+      </w:pPr>
+      <w:r>
+        <w:lastRenderedPageBreak/>
+        <w:t>box}</w:t>
+      </w:r>
+    </w:p>
+    <w:p>
+      <w:pPr>
+        <w:spacing w:line="240" w:lineRule="auto"/>
+        <w:ind w:left="720"/>
+      </w:pPr>
+      <w:r>
+        <w:t>function gobbsgprod {cd "C:\projects\cbsites\bbsgprod"</w:t>
+      </w:r>
+    </w:p>
+    <w:p>
+      <w:pPr>
+        <w:spacing w:line="240" w:lineRule="auto"/>
+        <w:ind w:left="720"/>
+      </w:pPr>
+      <w:r>
+        <w:t>box}</w:t>
+      </w:r>
+    </w:p>
+    <w:p>
+      <w:pPr>
+        <w:spacing w:line="240" w:lineRule="auto"/>
+        <w:ind w:left="720"/>
+      </w:pPr>
+    </w:p>
+    <w:p>
+      <w:pPr>
+        <w:spacing w:line="240" w:lineRule="auto"/>
+      </w:pPr>
+      <w:r>
+        <w:t>Create the required database in MySQL, using Navicat</w:t>
+      </w:r>
+      <w:r>
+        <w:t>, generally as described above</w:t>
+      </w:r>
+      <w:r>
+        <w:t>.</w:t>
+      </w:r>
+    </w:p>
+    <w:p>
+      <w:pPr>
+        <w:spacing w:line="240" w:lineRule="auto"/>
+      </w:pPr>
+      <w:r>
+        <w:t xml:space="preserve">FIRE UP THE </w:t>
+      </w:r>
+      <w:r>
+        <w:t xml:space="preserve">box </w:t>
+      </w:r>
+      <w:r>
+        <w:t>SERVER</w:t>
+      </w:r>
+      <w:r>
+        <w:t xml:space="preserve"> using ConEmu</w:t>
+      </w:r>
+      <w:r>
+        <w:t>!</w:t>
+      </w:r>
+    </w:p>
+    <w:p>
+      <w:pPr>
+        <w:spacing w:line="240" w:lineRule="auto"/>
+      </w:pPr>
+      <w:r>
+        <w:t>It will fail, but use icon in system tray to access Lucee for the site. Set the Lucee login on first time logging in. Create DSN. Use MySQL user and password when creating DSN.</w:t>
+      </w:r>
+    </w:p>
+    <w:p/>
+    <w:p/>
+    <w:p>
+      <w:pPr>
+        <w:rPr>
+          <w:b/>
+        </w:rPr>
+      </w:pPr>
+      <w:r>
+        <w:rPr>
+          <w:b/>
+        </w:rPr>
+        <w:t xml:space="preserve">Repeat the above for </w:t>
+      </w:r>
+      <w:r>
+        <w:rPr>
+          <w:b/>
+        </w:rPr>
+        <w:t xml:space="preserve"> </w:t>
+      </w:r>
+      <w:r>
+        <w:rPr>
+          <w:b/>
+        </w:rPr>
+        <w:t>C:\projects\cbsites\aprod</w:t>
+      </w:r>
+    </w:p>
+    <w:p>
+      <w:pPr>
+        <w:rPr>
+          <w:b/>
+        </w:rPr>
+      </w:pPr>
+    </w:p>
+    <w:p>
+      <w:r>
+        <w:br w:type="page"/>
+      </w:r>
+    </w:p>
+    <w:p>
+      <w:pPr>
+        <w:pStyle w:val="Heading1"/>
+      </w:pPr>
+      <w:r>
+        <w:lastRenderedPageBreak/>
+        <w:t>Set Up Additional Work Areas on Hostek</w:t>
+      </w:r>
+    </w:p>
+    <w:p/>
+    <w:p>
+      <w:r>
+        <w:t>Here were my initial steps.</w:t>
+      </w:r>
+    </w:p>
+    <w:p>
+      <w:pPr>
+        <w:rPr>
+          <w:rFonts w:ascii="Arial" w:hAnsi="Arial" w:cs="Arial"/>
+          <w:color w:val="222222"/>
+          <w:shd w:val="clear" w:color="auto" w:fill="FFFFFF"/>
+        </w:rPr>
+      </w:pPr>
+      <w:r>
+        <w:rPr>
+          <w:rFonts w:ascii="Arial" w:hAnsi="Arial" w:cs="Arial"/>
+          <w:color w:val="222222"/>
+          <w:shd w:val="clear" w:color="auto" w:fill="FFFFFF"/>
+        </w:rPr>
+        <w:t>Here are two new environments I need:</w:t>
+      </w:r>
+      <w:r>
+        <w:rPr>
+          <w:rFonts w:ascii="Arial" w:hAnsi="Arial" w:cs="Arial"/>
+          <w:color w:val="222222"/>
+        </w:rPr>
+        <w:br/>
+      </w:r>
+      <w:r>
+        <w:rPr>
+          <w:rFonts w:ascii="Arial" w:hAnsi="Arial" w:cs="Arial"/>
+          <w:color w:val="222222"/>
+          <w:shd w:val="clear" w:color="auto" w:fill="FFFFFF"/>
+        </w:rPr>
+        <w:t>&gt; </w:t>
+      </w:r>
+      <w:r>
+        <w:rPr>
+          <w:rFonts w:ascii="Arial" w:hAnsi="Arial" w:cs="Arial"/>
+          <w:color w:val="222222"/>
+        </w:rPr>
+        <w:br/>
+      </w:r>
+      <w:r>
+        <w:rPr>
+          <w:rFonts w:ascii="Arial" w:hAnsi="Arial" w:cs="Arial"/>
+          <w:color w:val="222222"/>
+          <w:shd w:val="clear" w:color="auto" w:fill="FFFFFF"/>
+        </w:rPr>
+        <w:t>&gt; url: </w:t>
+      </w:r>
+      <w:hyperlink r:id="rId21" w:tgtFrame="_blank" w:history="1">
+        <w:r>
+          <w:rPr>
+            <w:rStyle w:val="Hyperlink"/>
+            <w:rFonts w:ascii="Arial" w:hAnsi="Arial" w:cs="Arial"/>
+            <w:color w:val="1155CC"/>
+            <w:shd w:val="clear" w:color="auto" w:fill="FFFFFF"/>
+          </w:rPr>
+          <w:t>http://aftest.uisdesign.com</w:t>
+        </w:r>
+      </w:hyperlink>
+      <w:r>
+        <w:rPr>
+          <w:rFonts w:ascii="Arial" w:hAnsi="Arial" w:cs="Arial"/>
+          <w:color w:val="222222"/>
+          <w:shd w:val="clear" w:color="auto" w:fill="FFFFFF"/>
+        </w:rPr>
+        <w:t> (note the "f")</w:t>
+      </w:r>
+      <w:r>
+        <w:rPr>
+          <w:rFonts w:ascii="Arial" w:hAnsi="Arial" w:cs="Arial"/>
+          <w:color w:val="222222"/>
+        </w:rPr>
+        <w:br/>
+      </w:r>
+      <w:r>
+        <w:rPr>
+          <w:rFonts w:ascii="Arial" w:hAnsi="Arial" w:cs="Arial"/>
+          <w:color w:val="222222"/>
+          <w:shd w:val="clear" w:color="auto" w:fill="FFFFFF"/>
+        </w:rPr>
+        <w:t>&gt; MySQL database: atestdbh</w:t>
+      </w:r>
+      <w:r>
+        <w:rPr>
+          <w:rFonts w:ascii="Arial" w:hAnsi="Arial" w:cs="Arial"/>
+          <w:color w:val="222222"/>
+        </w:rPr>
+        <w:br/>
+      </w:r>
+      <w:r>
+        <w:rPr>
+          <w:rFonts w:ascii="Arial" w:hAnsi="Arial" w:cs="Arial"/>
+          <w:color w:val="222222"/>
+          <w:shd w:val="clear" w:color="auto" w:fill="FFFFFF"/>
+        </w:rPr>
+        <w:t>&gt; DSN: atestdbh </w:t>
+      </w:r>
+      <w:r>
+        <w:rPr>
+          <w:rFonts w:ascii="Arial" w:hAnsi="Arial" w:cs="Arial"/>
+          <w:color w:val="222222"/>
+        </w:rPr>
+        <w:br/>
+      </w:r>
+      <w:r>
+        <w:rPr>
+          <w:rFonts w:ascii="Arial" w:hAnsi="Arial" w:cs="Arial"/>
+          <w:color w:val="222222"/>
+          <w:shd w:val="clear" w:color="auto" w:fill="FFFFFF"/>
+        </w:rPr>
+        <w:t>&gt; </w:t>
+      </w:r>
+      <w:r>
+        <w:rPr>
+          <w:rFonts w:ascii="Arial" w:hAnsi="Arial" w:cs="Arial"/>
+          <w:color w:val="222222"/>
+        </w:rPr>
+        <w:br/>
+      </w:r>
+      <w:r>
+        <w:rPr>
+          <w:rFonts w:ascii="Arial" w:hAnsi="Arial" w:cs="Arial"/>
+          <w:color w:val="222222"/>
+          <w:shd w:val="clear" w:color="auto" w:fill="FFFFFF"/>
+        </w:rPr>
+        <w:t>&gt; url: </w:t>
+      </w:r>
+      <w:hyperlink r:id="rId22" w:tgtFrame="_blank" w:history="1">
+        <w:r>
+          <w:rPr>
+            <w:rStyle w:val="Hyperlink"/>
+            <w:rFonts w:ascii="Arial" w:hAnsi="Arial" w:cs="Arial"/>
+            <w:color w:val="1155CC"/>
+            <w:shd w:val="clear" w:color="auto" w:fill="FFFFFF"/>
+          </w:rPr>
+          <w:t>http://aprod.uisdesign.com</w:t>
+        </w:r>
+      </w:hyperlink>
+      <w:r>
+        <w:rPr>
+          <w:rFonts w:ascii="Arial" w:hAnsi="Arial" w:cs="Arial"/>
+          <w:color w:val="222222"/>
+        </w:rPr>
+        <w:br/>
+      </w:r>
+      <w:r>
+        <w:rPr>
+          <w:rFonts w:ascii="Arial" w:hAnsi="Arial" w:cs="Arial"/>
+          <w:color w:val="222222"/>
+          <w:shd w:val="clear" w:color="auto" w:fill="FFFFFF"/>
+        </w:rPr>
+        <w:t>&gt; MySQL database: aproddbh</w:t>
+      </w:r>
+      <w:r>
+        <w:rPr>
+          <w:rFonts w:ascii="Arial" w:hAnsi="Arial" w:cs="Arial"/>
+          <w:color w:val="222222"/>
+        </w:rPr>
+        <w:br/>
+      </w:r>
+      <w:r>
+        <w:rPr>
+          <w:rFonts w:ascii="Arial" w:hAnsi="Arial" w:cs="Arial"/>
+          <w:color w:val="222222"/>
+          <w:shd w:val="clear" w:color="auto" w:fill="FFFFFF"/>
+        </w:rPr>
+        <w:t>&gt; DSN: aproddbh </w:t>
+      </w:r>
+      <w:r>
+        <w:rPr>
+          <w:rFonts w:ascii="Arial" w:hAnsi="Arial" w:cs="Arial"/>
+          <w:color w:val="222222"/>
+        </w:rPr>
+        <w:br/>
+      </w:r>
+      <w:r>
+        <w:rPr>
+          <w:rFonts w:ascii="Arial" w:hAnsi="Arial" w:cs="Arial"/>
+          <w:color w:val="222222"/>
+          <w:shd w:val="clear" w:color="auto" w:fill="FFFFFF"/>
+        </w:rPr>
+        <w:t>&gt; </w:t>
+      </w:r>
+      <w:r>
+        <w:rPr>
+          <w:rFonts w:ascii="Arial" w:hAnsi="Arial" w:cs="Arial"/>
+          <w:color w:val="222222"/>
+        </w:rPr>
+        <w:br/>
+      </w:r>
+      <w:r>
+        <w:rPr>
+          <w:rFonts w:ascii="Arial" w:hAnsi="Arial" w:cs="Arial"/>
+          <w:color w:val="222222"/>
+          <w:shd w:val="clear" w:color="auto" w:fill="FFFFFF"/>
+        </w:rPr>
+        <w:t>&gt; Here is what I have done: </w:t>
+      </w:r>
+      <w:r>
+        <w:rPr>
+          <w:rFonts w:ascii="Arial" w:hAnsi="Arial" w:cs="Arial"/>
+          <w:color w:val="222222"/>
+        </w:rPr>
+        <w:br/>
+      </w:r>
+      <w:r>
+        <w:rPr>
+          <w:rFonts w:ascii="Arial" w:hAnsi="Arial" w:cs="Arial"/>
+          <w:color w:val="222222"/>
+          <w:shd w:val="clear" w:color="auto" w:fill="FFFFFF"/>
+        </w:rPr>
+        <w:t>&gt; Created subdomains.</w:t>
+      </w:r>
+      <w:r>
+        <w:rPr>
+          <w:rFonts w:ascii="Arial" w:hAnsi="Arial" w:cs="Arial"/>
+          <w:color w:val="222222"/>
+        </w:rPr>
+        <w:br/>
+      </w:r>
+      <w:r>
+        <w:rPr>
+          <w:rFonts w:ascii="Arial" w:hAnsi="Arial" w:cs="Arial"/>
+          <w:color w:val="222222"/>
+          <w:shd w:val="clear" w:color="auto" w:fill="FFFFFF"/>
+        </w:rPr>
+        <w:t>&gt; Created MySQL databases.</w:t>
+      </w:r>
+      <w:r>
+        <w:rPr>
+          <w:rFonts w:ascii="Arial" w:hAnsi="Arial" w:cs="Arial"/>
+          <w:color w:val="222222"/>
+        </w:rPr>
+        <w:br/>
+      </w:r>
+      <w:r>
+        <w:rPr>
+          <w:rFonts w:ascii="Arial" w:hAnsi="Arial" w:cs="Arial"/>
+          <w:color w:val="222222"/>
+          <w:shd w:val="clear" w:color="auto" w:fill="FFFFFF"/>
+        </w:rPr>
+        <w:t>&gt; Created DSNs.</w:t>
+      </w:r>
+      <w:r>
+        <w:rPr>
+          <w:rFonts w:ascii="Arial" w:hAnsi="Arial" w:cs="Arial"/>
+          <w:color w:val="222222"/>
+        </w:rPr>
+        <w:br/>
+      </w:r>
+      <w:r>
+        <w:rPr>
+          <w:rFonts w:ascii="Arial" w:hAnsi="Arial" w:cs="Arial"/>
+          <w:color w:val="222222"/>
+          <w:shd w:val="clear" w:color="auto" w:fill="FFFFFF"/>
+        </w:rPr>
+        <w:t>&gt; </w:t>
+      </w:r>
+      <w:r>
+        <w:rPr>
+          <w:rFonts w:ascii="Arial" w:hAnsi="Arial" w:cs="Arial"/>
+          <w:color w:val="222222"/>
+        </w:rPr>
+        <w:br/>
+      </w:r>
+      <w:r>
+        <w:rPr>
+          <w:rFonts w:ascii="Arial" w:hAnsi="Arial" w:cs="Arial"/>
+          <w:color w:val="222222"/>
+          <w:shd w:val="clear" w:color="auto" w:fill="FFFFFF"/>
+        </w:rPr>
+        <w:t>&gt; Here are my problems:</w:t>
+      </w:r>
+      <w:r>
+        <w:rPr>
+          <w:rFonts w:ascii="Arial" w:hAnsi="Arial" w:cs="Arial"/>
+          <w:color w:val="222222"/>
+        </w:rPr>
+        <w:br/>
+      </w:r>
+      <w:r>
+        <w:rPr>
+          <w:rFonts w:ascii="Arial" w:hAnsi="Arial" w:cs="Arial"/>
+          <w:color w:val="222222"/>
+          <w:shd w:val="clear" w:color="auto" w:fill="FFFFFF"/>
+        </w:rPr>
+        <w:t>&gt; (1) I can't log into the Lucee Web Administrator for aftest and aprod. I would expect to set up the DSNs as above, for the two new domains.</w:t>
+      </w:r>
+      <w:r>
+        <w:rPr>
+          <w:rFonts w:ascii="Arial" w:hAnsi="Arial" w:cs="Arial"/>
+          <w:color w:val="222222"/>
+        </w:rPr>
+        <w:br/>
+      </w:r>
+      <w:r>
+        <w:rPr>
+          <w:rFonts w:ascii="Arial" w:hAnsi="Arial" w:cs="Arial"/>
+          <w:color w:val="222222"/>
+          <w:shd w:val="clear" w:color="auto" w:fill="FFFFFF"/>
+        </w:rPr>
+        <w:t>&gt; (2) I want to ensure that the PHP environment for aftest and aprod. (I am running a combined application for PHP and Lucee).</w:t>
+      </w:r>
+    </w:p>
+    <w:p/>
+    <w:p>
+      <w:r>
+        <w:t>THEN, Hostek support provided the following:</w:t>
+      </w:r>
+    </w:p>
+    <w:p>
+      <w:pPr>
+        <w:rPr>
+          <w:rFonts w:ascii="Arial" w:hAnsi="Arial" w:cs="Arial"/>
+          <w:color w:val="222222"/>
+          <w:shd w:val="clear" w:color="auto" w:fill="FFFFFF"/>
+        </w:rPr>
+      </w:pPr>
+      <w:r>
+        <w:rPr>
+          <w:rFonts w:ascii="Arial" w:hAnsi="Arial" w:cs="Arial"/>
+          <w:color w:val="222222"/>
+          <w:shd w:val="clear" w:color="auto" w:fill="FFFFFF"/>
+        </w:rPr>
+        <w:t>At this time, we have been able to setup the two Lucee sub-domains for (</w:t>
+      </w:r>
+      <w:hyperlink r:id="rId23" w:tgtFrame="_blank" w:history="1">
+        <w:r>
+          <w:rPr>
+            <w:rStyle w:val="Hyperlink"/>
+            <w:rFonts w:ascii="Arial" w:hAnsi="Arial" w:cs="Arial"/>
+            <w:color w:val="1155CC"/>
+            <w:shd w:val="clear" w:color="auto" w:fill="FFFFFF"/>
+          </w:rPr>
+          <w:t>aftest.uisdesign.com</w:t>
+        </w:r>
+      </w:hyperlink>
+      <w:r>
+        <w:rPr>
+          <w:rFonts w:ascii="Arial" w:hAnsi="Arial" w:cs="Arial"/>
+          <w:color w:val="222222"/>
+          <w:shd w:val="clear" w:color="auto" w:fill="FFFFFF"/>
+        </w:rPr>
+        <w:t>) and (</w:t>
+      </w:r>
+      <w:hyperlink r:id="rId24" w:tgtFrame="_blank" w:history="1">
+        <w:r>
+          <w:rPr>
+            <w:rStyle w:val="Hyperlink"/>
+            <w:rFonts w:ascii="Arial" w:hAnsi="Arial" w:cs="Arial"/>
+            <w:color w:val="1155CC"/>
+            <w:shd w:val="clear" w:color="auto" w:fill="FFFFFF"/>
+          </w:rPr>
+          <w:t>aprod.uisdesign.com</w:t>
+        </w:r>
+      </w:hyperlink>
+      <w:r>
+        <w:rPr>
+          <w:rFonts w:ascii="Arial" w:hAnsi="Arial" w:cs="Arial"/>
+          <w:color w:val="222222"/>
+          <w:shd w:val="clear" w:color="auto" w:fill="FFFFFF"/>
+        </w:rPr>
+        <w:t>), as requested. Additionally, I would also note that we can confirm that the Lucee Web Admin areas for both spaces are operating without issue. Furthermore, we have taken the liberty of setting up the DSN entries you provided in your original requests so that both sub-domains have the appropriate datasource entries.</w:t>
+      </w:r>
+      <w:r>
+        <w:rPr>
+          <w:rFonts w:ascii="Arial" w:hAnsi="Arial" w:cs="Arial"/>
+          <w:color w:val="222222"/>
+        </w:rPr>
+        <w:br/>
+      </w:r>
+      <w:r>
+        <w:rPr>
+          <w:rFonts w:ascii="Arial" w:hAnsi="Arial" w:cs="Arial"/>
+          <w:color w:val="222222"/>
+        </w:rPr>
+        <w:br/>
+      </w:r>
+      <w:r>
+        <w:rPr>
+          <w:rFonts w:ascii="Arial" w:hAnsi="Arial" w:cs="Arial"/>
+          <w:color w:val="222222"/>
+          <w:shd w:val="clear" w:color="auto" w:fill="FFFFFF"/>
+        </w:rPr>
+        <w:t>Finally, I have taken the liberty of updating your server's Lucee service's Mod_CFML Tomcat valve, as well as adjust service's Server.xml file so that all current and newly created domains and\or sub-domains have their Lucee contexts automatically generated and configured using the Mod_CFML plugin. Overall, this should allow you to ensure that any new sites setup on your server are readily accessible without having to have these entries manually added as has been in the case in the past.</w:t>
+      </w:r>
+    </w:p>
+    <w:p/>
+    <w:p>
+      <w:r>
+        <w:br w:type="page"/>
+      </w:r>
+    </w:p>
+    <w:p>
+      <w:r>
+        <w:lastRenderedPageBreak/>
+        <w:t xml:space="preserve">THIS MEANS that the following </w:t>
+      </w:r>
+      <w:r>
+        <w:t xml:space="preserve">contents of aftest and aprod </w:t>
+      </w:r>
+      <w:r>
+        <w:t xml:space="preserve">have to be preserved from their work: </w:t>
+      </w:r>
+    </w:p>
+    <w:p>
+      <w:r>
+        <w:rPr>
+          <w:noProof/>
+        </w:rPr>
+        <w:drawing>
+          <wp:inline distT="0" distB="0" distL="0" distR="0" wp14:anchorId="31CC1910" wp14:editId="5B1CD8B9">
+            <wp:extent cx="5943600" cy="1816100"/>
+            <wp:effectExtent l="0" t="0" r="0" b="0"/>
+            <wp:docPr id="15" name="Picture 15"/>
+            <wp:cNvGraphicFramePr>
+              <a:graphicFrameLocks xmlns:a="http://schemas.openxmlformats.org/drawingml/2006/main" noChangeAspect="1"/>
+            </wp:cNvGraphicFramePr>
+            <a:graphic xmlns:a="http://schemas.openxmlformats.org/drawingml/2006/main">
+              <a:graphicData uri="http://schemas.openxmlformats.org/drawingml/2006/picture">
+                <pic:pic xmlns:pic="http://schemas.openxmlformats.org/drawingml/2006/picture">
+                  <pic:nvPicPr>
+                    <pic:cNvPr id="1" name=""/>
+                    <pic:cNvPicPr/>
+                  </pic:nvPicPr>
+                  <pic:blipFill>
+                    <a:blip r:embed="rId25"/>
+                    <a:stretch>
+                      <a:fillRect/>
+                    </a:stretch>
+                  </pic:blipFill>
+                  <pic:spPr>
+                    <a:xfrm>
+                      <a:off x="0" y="0"/>
+                      <a:ext cx="5943600" cy="1816100"/>
+                    </a:xfrm>
+                    <a:prstGeom prst="rect">
+                      <a:avLst/>
+                    </a:prstGeom>
+                  </pic:spPr>
+                </pic:pic>
+              </a:graphicData>
+            </a:graphic>
+          </wp:inline>
+        </w:drawing>
+      </w:r>
+    </w:p>
+    <w:p/>
+    <w:p>
+      <w:r>
+        <w:rPr>
+          <w:noProof/>
+        </w:rPr>
+        <w:drawing>
+          <wp:inline distT="0" distB="0" distL="0" distR="0" wp14:anchorId="23EA9566" wp14:editId="5B586304">
+            <wp:extent cx="5943600" cy="2001520"/>
+            <wp:effectExtent l="0" t="0" r="0" b="0"/>
+            <wp:docPr id="16" name="Picture 16"/>
+            <wp:cNvGraphicFramePr>
+              <a:graphicFrameLocks xmlns:a="http://schemas.openxmlformats.org/drawingml/2006/main" noChangeAspect="1"/>
+            </wp:cNvGraphicFramePr>
+            <a:graphic xmlns:a="http://schemas.openxmlformats.org/drawingml/2006/main">
+              <a:graphicData uri="http://schemas.openxmlformats.org/drawingml/2006/picture">
+                <pic:pic xmlns:pic="http://schemas.openxmlformats.org/drawingml/2006/picture">
+                  <pic:nvPicPr>
+                    <pic:cNvPr id="1" name=""/>
+                    <pic:cNvPicPr/>
+                  </pic:nvPicPr>
+                  <pic:blipFill>
+                    <a:blip r:embed="rId26"/>
+                    <a:stretch>
+                      <a:fillRect/>
+                    </a:stretch>
+                  </pic:blipFill>
+                  <pic:spPr>
+                    <a:xfrm>
+                      <a:off x="0" y="0"/>
+                      <a:ext cx="5943600" cy="2001520"/>
+                    </a:xfrm>
+                    <a:prstGeom prst="rect">
+                      <a:avLst/>
+                    </a:prstGeom>
+                  </pic:spPr>
+                </pic:pic>
+              </a:graphicData>
+            </a:graphic>
+          </wp:inline>
+        </w:drawing>
+      </w:r>
+    </w:p>
+    <w:p/>
+    <w:p>
+      <w:r>
+        <w:t xml:space="preserve">So I copied these files out, installed my code from git (branches ATEST and APROD, respectively), then copied the files back in. Ensure that .gitignore ignores these file.  Since we are not using CommandBox in Hostek,  nor Sublime, many of the “special” files do not need to be considered.  </w:t>
+      </w:r>
+    </w:p>
+    <w:p/>
+    <w:p>
+      <w:r>
+        <w:t>NOTE: I didn’t have to copy the files out and in, since .gitignore is correct.</w:t>
+      </w:r>
+    </w:p>
+    <w:p/>
+    <w:p>
+      <w:r>
+        <w:t xml:space="preserve">Set up your bookmarks for AFTEST: </w:t>
+      </w:r>
+      <w:bookmarkStart w:id="0" w:name="_GoBack"/>
+      <w:bookmarkEnd w:id="0"/>
+      <w:r>
+        <w:fldChar w:fldCharType="begin"/>
+      </w:r>
+      <w:r>
+        <w:instrText xml:space="preserve"> HYPERLINK "</w:instrText>
+      </w:r>
+      <w:r>
+        <w:instrText>http://aftest.uisdesign.com/?fwreinit=nutbox</w:instrText>
+      </w:r>
+      <w:r>
+        <w:instrText xml:space="preserve">" </w:instrText>
+      </w:r>
+      <w:r>
+        <w:fldChar w:fldCharType="separate"/>
+      </w:r>
+      <w:r>
+        <w:rPr>
+          <w:rStyle w:val="Hyperlink"/>
+        </w:rPr>
+        <w:t>http://aftest.uisdesign.com/?fwreinit=nutbox</w:t>
+      </w:r>
+      <w:r>
+        <w:fldChar w:fldCharType="end"/>
+      </w:r>
+      <w:r>
+        <w:t xml:space="preserve"> (with and without fwreinit), and APROD, and test.</w:t>
+      </w:r>
+    </w:p>
+    <w:p/>
+    <w:p/>
     <w:sectPr>
       <w:pgSz w:w="12240" w:h="15840"/>
       <w:pgMar w:top="1440" w:right="1440" w:bottom="1440" w:left="1440" w:header="720" w:footer="720" w:gutter="0"/>
@@ -1285,6 +2442,27 @@
     <w:name w:val="Normal"/>
     <w:qFormat/>
   </w:style>
+  <w:style w:type="paragraph" w:styleId="Heading1">
+    <w:name w:val="heading 1"/>
+    <w:basedOn w:val="Normal"/>
+    <w:next w:val="Normal"/>
+    <w:link w:val="Heading1Char"/>
+    <w:uiPriority w:val="9"/>
+    <w:qFormat/>
+    <w:rsid w:val="00365E8E"/>
+    <w:pPr>
+      <w:keepNext/>
+      <w:keepLines/>
+      <w:spacing w:before="240" w:after="0"/>
+      <w:outlineLvl w:val="0"/>
+    </w:pPr>
+    <w:rPr>
+      <w:rFonts w:asciiTheme="majorHAnsi" w:eastAsiaTheme="majorEastAsia" w:hAnsiTheme="majorHAnsi" w:cstheme="majorBidi"/>
+      <w:color w:val="2F5496" w:themeColor="accent1" w:themeShade="BF"/>
+      <w:sz w:val="32"/>
+      <w:szCs w:val="32"/>
+    </w:rPr>
+  </w:style>
   <w:style w:type="character" w:default="1" w:styleId="DefaultParagraphFont">
     <w:name w:val="Default Paragraph Font"/>
     <w:uiPriority w:val="1"/>
@@ -1333,6 +2511,19 @@
     <w:rPr>
       <w:color w:val="605E5C"/>
       <w:shd w:val="clear" w:color="auto" w:fill="E1DFDD"/>
+    </w:rPr>
+  </w:style>
+  <w:style w:type="character" w:customStyle="1" w:styleId="Heading1Char">
+    <w:name w:val="Heading 1 Char"/>
+    <w:basedOn w:val="DefaultParagraphFont"/>
+    <w:link w:val="Heading1"/>
+    <w:uiPriority w:val="9"/>
+    <w:rsid w:val="00365E8E"/>
+    <w:rPr>
+      <w:rFonts w:asciiTheme="majorHAnsi" w:eastAsiaTheme="majorEastAsia" w:hAnsiTheme="majorHAnsi" w:cstheme="majorBidi"/>
+      <w:color w:val="2F5496" w:themeColor="accent1" w:themeShade="BF"/>
+      <w:sz w:val="32"/>
+      <w:szCs w:val="32"/>
     </w:rPr>
   </w:style>
 </w:styles>

</xml_diff>